<commit_message>
WP4 unittest + update bronnen
UnitTests werken langs geen kanten maar ik heb iets. Bronnenlijst
aangepast.
</commit_message>
<xml_diff>
--- a/BronnenLijst.docx
+++ b/BronnenLijst.docx
@@ -26,7 +26,15 @@
         <w:rPr>
           <w:lang w:val="en-GB"/>
         </w:rPr>
-        <w:t xml:space="preserve">Login from: </w:t>
+        <w:t>Login for</w:t>
+      </w:r>
+      <w:bookmarkStart w:id="0" w:name="_GoBack"/>
+      <w:bookmarkEnd w:id="0"/>
+      <w:r>
+        <w:rPr>
+          <w:lang w:val="en-GB"/>
+        </w:rPr>
+        <w:t xml:space="preserve">m: </w:t>
       </w:r>
       <w:hyperlink r:id="rId5" w:history="1">
         <w:r>
@@ -76,8 +84,33 @@
           <w:lang w:val="en-GB"/>
         </w:rPr>
       </w:pPr>
-      <w:bookmarkStart w:id="0" w:name="_GoBack"/>
-      <w:bookmarkEnd w:id="0"/>
+      <w:r>
+        <w:rPr>
+          <w:lang w:val="en-GB"/>
+        </w:rPr>
+        <w:t xml:space="preserve">Unit Testing: </w:t>
+      </w:r>
+      <w:hyperlink r:id="rId7" w:history="1">
+        <w:r>
+          <w:rPr>
+            <w:rStyle w:val="Hyperlink"/>
+            <w:lang w:val="en-GB"/>
+          </w:rPr>
+          <w:t>http://symfony.com/doc/current/testing/database.html</w:t>
+        </w:r>
+      </w:hyperlink>
+    </w:p>
+    <w:p>
+      <w:pPr>
+        <w:pStyle w:val="Lijstalinea"/>
+        <w:numPr>
+          <w:ilvl w:val="0"/>
+          <w:numId w:val="3"/>
+        </w:numPr>
+        <w:rPr>
+          <w:lang w:val="en-GB"/>
+        </w:rPr>
+      </w:pPr>
     </w:p>
     <w:p>
       <w:pPr>

</xml_diff>